<commit_message>
updated weekly doc, up to module 4 done, started 5
</commit_message>
<xml_diff>
--- a/Docs/Weekly Update1.docx
+++ b/Docs/Weekly Update1.docx
@@ -126,8 +126,6 @@
         </w:rPr>
         <w:t xml:space="preserve"> a simple command line redirect, IDE change and adding a couple extension.</w:t>
       </w:r>
-      <w:bookmarkStart w:id="0" w:name="_GoBack"/>
-      <w:bookmarkEnd w:id="0"/>
       <w:r>
         <w:rPr>
           <w:rFonts w:ascii="Helvetica" w:eastAsia="Times New Roman" w:hAnsi="Helvetica" w:cs="Helvetica"/>
@@ -554,6 +552,31 @@
           <w:lang w:val="en"/>
         </w:rPr>
       </w:pPr>
+      <w:r>
+        <w:rPr>
+          <w:rFonts w:ascii="Helvetica" w:eastAsia="Times New Roman" w:hAnsi="Helvetica" w:cs="Helvetica"/>
+          <w:color w:val="4B4B4B"/>
+          <w:lang w:val="en"/>
+        </w:rPr>
+        <w:tab/>
+        <w:t>Managed</w:t>
+      </w:r>
+      <w:r>
+        <w:rPr>
+          <w:rFonts w:ascii="Helvetica" w:eastAsia="Times New Roman" w:hAnsi="Helvetica" w:cs="Helvetica"/>
+          <w:color w:val="4B4B4B"/>
+          <w:lang w:val="en"/>
+        </w:rPr>
+        <w:t xml:space="preserve"> </w:t>
+      </w:r>
+      <w:r>
+        <w:rPr>
+          <w:rFonts w:ascii="Helvetica" w:eastAsia="Times New Roman" w:hAnsi="Helvetica" w:cs="Helvetica"/>
+          <w:color w:val="4B4B4B"/>
+          <w:lang w:val="en"/>
+        </w:rPr>
+        <w:t>to get through the chapters and understand them.</w:t>
+      </w:r>
     </w:p>
     <w:p>
       <w:pPr>
@@ -561,6 +584,17 @@
         <w:spacing w:after="0" w:line="240" w:lineRule="auto"/>
         <w:rPr>
           <w:rFonts w:ascii="Helvetica" w:eastAsia="Times New Roman" w:hAnsi="Helvetica" w:cs="Helvetica"/>
+          <w:color w:val="4B4B4B"/>
+          <w:lang w:val="en"/>
+        </w:rPr>
+      </w:pPr>
+    </w:p>
+    <w:p>
+      <w:pPr>
+        <w:shd w:val="clear" w:color="auto" w:fill="FFFFFF"/>
+        <w:spacing w:after="0" w:line="240" w:lineRule="auto"/>
+        <w:rPr>
+          <w:rFonts w:ascii="Helvetica" w:eastAsia="Times New Roman" w:hAnsi="Helvetica" w:cs="Helvetica"/>
           <w:b/>
           <w:color w:val="4B4B4B"/>
           <w:lang w:val="en"/>
@@ -602,6 +636,36 @@
         </w:rPr>
         <w:t>lan to address this next week?</w:t>
       </w:r>
+    </w:p>
+    <w:p>
+      <w:pPr>
+        <w:shd w:val="clear" w:color="auto" w:fill="FFFFFF"/>
+        <w:spacing w:after="0" w:line="240" w:lineRule="auto"/>
+        <w:rPr>
+          <w:rFonts w:ascii="Helvetica" w:eastAsia="Times New Roman" w:hAnsi="Helvetica" w:cs="Helvetica"/>
+          <w:color w:val="4B4B4B"/>
+          <w:lang w:val="en"/>
+        </w:rPr>
+      </w:pPr>
+      <w:r>
+        <w:rPr>
+          <w:rFonts w:ascii="Helvetica" w:eastAsia="Times New Roman" w:hAnsi="Helvetica" w:cs="Helvetica"/>
+          <w:b/>
+          <w:color w:val="4B4B4B"/>
+          <w:lang w:val="en"/>
+        </w:rPr>
+        <w:tab/>
+      </w:r>
+      <w:r>
+        <w:rPr>
+          <w:rFonts w:ascii="Helvetica" w:eastAsia="Times New Roman" w:hAnsi="Helvetica" w:cs="Helvetica"/>
+          <w:color w:val="4B4B4B"/>
+          <w:lang w:val="en"/>
+        </w:rPr>
+        <w:t>Time management. I had to cram the last chapter, and it was a longer one, which was more theory. I will overcome this next week by dedicating more time towards it.</w:t>
+      </w:r>
+      <w:bookmarkStart w:id="0" w:name="_GoBack"/>
+      <w:bookmarkEnd w:id="0"/>
     </w:p>
     <w:p>
       <w:pPr>
@@ -666,10 +730,10 @@
           <w:lang w:val="en"/>
         </w:rPr>
         <w:object w:dxaOrig="225" w:dyaOrig="225">
-          <v:shape id="_x0000_i1073" type="#_x0000_t75" style="width:20.25pt;height:17.25pt" o:ole="">
-            <v:imagedata r:id="rId5" o:title=""/>
+          <v:shape id="_x0000_i1105" type="#_x0000_t75" style="width:20.25pt;height:17.25pt" o:ole="">
+            <v:imagedata r:id="rId8" o:title=""/>
           </v:shape>
-          <w:control r:id="rId12" w:name="DefaultOcxName11" w:shapeid="_x0000_i1073"/>
+          <w:control r:id="rId12" w:name="DefaultOcxName11" w:shapeid="_x0000_i1105"/>
         </w:object>
       </w:r>
       <w:r>

</xml_diff>